<commit_message>
Clean Up Trader Registration, Mill Module 1
</commit_message>
<xml_diff>
--- a/storage/license.docx
+++ b/storage/license.docx
@@ -17,7 +17,7 @@
           <w:bCs w:val="1"/>
           <w:u w:val="single"/>
         </w:rPr>
-        <w:t xml:space="preserve">FEDERATED DISTRIBUTORS, INC.</w:t>
+        <w:t xml:space="preserve">FARMERS MULTI-PURPOSE COOPERATIVE</w:t>
       </w:r>
       <w:r>
         <w:rPr>
@@ -35,15 +35,15 @@
           <w:b w:val="1"/>
           <w:bCs w:val="1"/>
         </w:rPr>
-        <w:t xml:space="preserve"> FDI Bldg., Gomburza Extn., cor. Queensway Ave., Bo. Ibayo, Parañaque</w:t>
-      </w:r>
-      <w:r>
-        <w:rPr>
-          <w:rFonts w:ascii="Arial" w:hAnsi="Arial" w:eastAsia="Arial" w:cs="Arial"/>
-          <w:sz w:val="22"/>
-          <w:szCs w:val="22"/>
-        </w:rPr>
-        <w:t xml:space="preserve">, is hereby licensed with this Office to operate as DOMESTIC MOLASSES TRADER during the </w:t>
+        <w:t xml:space="preserve"> Marañon St., Sagay City, Negros Occidental</w:t>
+      </w:r>
+      <w:r>
+        <w:rPr>
+          <w:rFonts w:ascii="Arial" w:hAnsi="Arial" w:eastAsia="Arial" w:cs="Arial"/>
+          <w:sz w:val="22"/>
+          <w:szCs w:val="22"/>
+        </w:rPr>
+        <w:t xml:space="preserve">, is hereby licensed with this Office to operate as a DOMESTIC SUGAR TRADER during the </w:t>
       </w:r>
       <w:r>
         <w:rPr>
@@ -79,7 +79,7 @@
           <w:sz w:val="22"/>
           <w:szCs w:val="22"/>
         </w:rPr>
-        <w:t xml:space="preserve"> molasses from the warehouse of any mill or refinery subject to rules and regulations issued by this Office pursuant thereto.</w:t>
+        <w:t xml:space="preserve"> sugar from the warehouse of any mill or refinery subject to rules and regulations issued by this Office pursuant thereto.</w:t>
       </w:r>
       <w:br/>
       <w:br/>
@@ -163,7 +163,7 @@
           <w:sz w:val="22"/>
           <w:szCs w:val="22"/>
         </w:rPr>
-        <w:t xml:space="preserve">Given this 22nd day of June 2020.</w:t>
+        <w:t xml:space="preserve">Given this 19th day of June 2020.</w:t>
       </w:r>
       <w:br/>
       <w:br/>
@@ -205,7 +205,7 @@
           <w:b w:val="1"/>
           <w:bCs w:val="1"/>
         </w:rPr>
-        <w:t xml:space="preserve">   222</w:t>
+        <w:t xml:space="preserve">   1111</w:t>
       </w:r>
       <w:br/>
       <w:br/>
@@ -228,7 +228,7 @@
           <w:bCs w:val="1"/>
           <w:u w:val="single"/>
         </w:rPr>
-        <w:t xml:space="preserve">003-982-469</w:t>
+        <w:t xml:space="preserve">004-243-919</w:t>
       </w:r>
     </w:p>
     <w:sectPr>

</xml_diff>

<commit_message>
Mill Cover LEtter and Mill Billing Statement
</commit_message>
<xml_diff>
--- a/storage/license.docx
+++ b/storage/license.docx
@@ -5,235 +5,146 @@
     <w:p>
       <w:pPr/>
       <w:r>
-        <w:rPr/>
-        <w:t xml:space="preserve">               </w:t>
-      </w:r>
-      <w:r>
-        <w:rPr>
-          <w:rFonts w:ascii="Arial" w:hAnsi="Arial" w:eastAsia="Arial" w:cs="Arial"/>
-          <w:sz w:val="22"/>
-          <w:szCs w:val="22"/>
+        <w:rPr>
+          <w:rFonts w:ascii="Cambria" w:hAnsi="Cambria" w:eastAsia="Cambria" w:cs="Cambria"/>
+          <w:sz w:val="20"/>
+          <w:szCs w:val="20"/>
+        </w:rPr>
+        <w:t xml:space="preserve">MEMO-REG-LMD-2020-Jun-</w:t>
+      </w:r>
+      <w:br/>
+      <w:br/>
+      <w:br/>
+      <w:br/>
+      <w:br/>
+      <w:r>
+        <w:rPr>
+          <w:rFonts w:ascii="Cambria" w:hAnsi="Cambria" w:eastAsia="Cambria" w:cs="Cambria"/>
+          <w:sz w:val="24"/>
+          <w:szCs w:val="24"/>
+        </w:rPr>
+        <w:t xml:space="preserve">June 26, 2020</w:t>
+      </w:r>
+      <w:br/>
+      <w:br/>
+      <w:br/>
+      <w:r>
+        <w:rPr>
+          <w:rFonts w:ascii="Cambria" w:hAnsi="Cambria" w:eastAsia="Cambria" w:cs="Cambria"/>
+          <w:sz w:val="24"/>
+          <w:szCs w:val="24"/>
           <w:b w:val="1"/>
           <w:bCs w:val="1"/>
-          <w:u w:val="single"/>
-        </w:rPr>
-        <w:t xml:space="preserve">FARMERS MULTI-PURPOSE COOPERATIVE</w:t>
-      </w:r>
-      <w:r>
-        <w:rPr>
-          <w:rFonts w:ascii="Arial" w:hAnsi="Arial" w:eastAsia="Arial" w:cs="Arial"/>
-          <w:sz w:val="22"/>
-          <w:szCs w:val="22"/>
-        </w:rPr>
-        <w:t xml:space="preserve"> of</w:t>
-      </w:r>
-      <w:r>
-        <w:rPr>
-          <w:rFonts w:ascii="Arial" w:hAnsi="Arial" w:eastAsia="Arial" w:cs="Arial"/>
-          <w:sz w:val="22"/>
-          <w:szCs w:val="22"/>
+        </w:rPr>
+        <w:t xml:space="preserve">Pres. JOSE MARI L. CHAN</w:t>
+      </w:r>
+      <w:br/>
+      <w:r>
+        <w:rPr>
+          <w:rFonts w:ascii="Cambria" w:hAnsi="Cambria" w:eastAsia="Cambria" w:cs="Cambria"/>
+          <w:sz w:val="24"/>
+          <w:szCs w:val="24"/>
+        </w:rPr>
+        <w:t xml:space="preserve">President</w:t>
+      </w:r>
+      <w:br/>
+      <w:r>
+        <w:rPr>
+          <w:rFonts w:ascii="Cambria" w:hAnsi="Cambria" w:eastAsia="Cambria" w:cs="Cambria"/>
+          <w:sz w:val="24"/>
+          <w:szCs w:val="24"/>
           <w:b w:val="1"/>
           <w:bCs w:val="1"/>
         </w:rPr>
-        <w:t xml:space="preserve"> Marañon St., Sagay City, Negros Occidental</w:t>
-      </w:r>
-      <w:r>
-        <w:rPr>
-          <w:rFonts w:ascii="Arial" w:hAnsi="Arial" w:eastAsia="Arial" w:cs="Arial"/>
-          <w:sz w:val="22"/>
-          <w:szCs w:val="22"/>
-        </w:rPr>
-        <w:t xml:space="preserve">, is hereby licensed with this Office to operate as a DOMESTIC SUGAR TRADER during the </w:t>
-      </w:r>
-      <w:r>
-        <w:rPr>
-          <w:rFonts w:ascii="Arial" w:hAnsi="Arial" w:eastAsia="Arial" w:cs="Arial"/>
-          <w:sz w:val="22"/>
-          <w:szCs w:val="22"/>
+        <w:t xml:space="preserve">Biscom Incorporated</w:t>
+      </w:r>
+      <w:br/>
+      <w:r>
+        <w:rPr>
+          <w:rFonts w:ascii="Cambria" w:hAnsi="Cambria" w:eastAsia="Cambria" w:cs="Cambria"/>
+          <w:sz w:val="24"/>
+          <w:szCs w:val="24"/>
+        </w:rPr>
+        <w:t xml:space="preserve">Unit 604, Legaspi Towers 200 Condominium, 107 Paseo de Roxas, Legaspi Vill., Makati City</w:t>
+      </w:r>
+      <w:br/>
+      <w:br/>
+      <w:r>
+        <w:rPr>
+          <w:rFonts w:ascii="Cambria" w:hAnsi="Cambria" w:eastAsia="Cambria" w:cs="Cambria"/>
+          <w:sz w:val="24"/>
+          <w:szCs w:val="24"/>
+        </w:rPr>
+        <w:t xml:space="preserve">Dear Pres. Chan:</w:t>
+      </w:r>
+      <w:br/>
+      <w:br/>
+      <w:r>
+        <w:rPr>
+          <w:rFonts w:ascii="Cambria" w:hAnsi="Cambria" w:eastAsia="Cambria" w:cs="Cambria"/>
+          <w:sz w:val="24"/>
+          <w:szCs w:val="24"/>
+        </w:rPr>
+        <w:t xml:space="preserve">Enclosed is your </w:t>
+      </w:r>
+      <w:r>
+        <w:rPr>
+          <w:rFonts w:ascii="Cambria" w:hAnsi="Cambria" w:eastAsia="Cambria" w:cs="Cambria"/>
+          <w:sz w:val="24"/>
+          <w:szCs w:val="24"/>
+        </w:rPr>
+        <w:t xml:space="preserve">Thank you.</w:t>
+      </w:r>
+      <w:br/>
+      <w:br/>
+      <w:br/>
+      <w:r>
+        <w:rPr>
+          <w:rFonts w:ascii="Cambria" w:hAnsi="Cambria" w:eastAsia="Cambria" w:cs="Cambria"/>
+          <w:sz w:val="24"/>
+          <w:szCs w:val="24"/>
+        </w:rPr>
+        <w:t xml:space="preserve">Very truly yours,</w:t>
+      </w:r>
+      <w:br/>
+      <w:br/>
+      <w:br/>
+      <w:r>
+        <w:rPr>
+          <w:rFonts w:ascii="Cambria" w:hAnsi="Cambria" w:eastAsia="Cambria" w:cs="Cambria"/>
+          <w:sz w:val="24"/>
+          <w:szCs w:val="24"/>
           <w:b w:val="1"/>
           <w:bCs w:val="1"/>
         </w:rPr>
-        <w:t xml:space="preserve"> 2020 - 2021</w:t>
-      </w:r>
-      <w:r>
-        <w:rPr>
-          <w:rFonts w:ascii="Arial" w:hAnsi="Arial" w:eastAsia="Arial" w:cs="Arial"/>
-          <w:sz w:val="22"/>
-          <w:szCs w:val="22"/>
-        </w:rPr>
-        <w:t xml:space="preserve"> Crop Year. Said Trader is hereby authorized to</w:t>
-      </w:r>
-      <w:r>
-        <w:rPr>
-          <w:rFonts w:ascii="Arial" w:hAnsi="Arial" w:eastAsia="Arial" w:cs="Arial"/>
-          <w:sz w:val="22"/>
-          <w:szCs w:val="22"/>
-          <w:b w:val="1"/>
-          <w:bCs w:val="1"/>
-        </w:rPr>
-        <w:t xml:space="preserve"> withdraw purchased</w:t>
-      </w:r>
-      <w:r>
-        <w:rPr>
-          <w:rFonts w:ascii="Arial" w:hAnsi="Arial" w:eastAsia="Arial" w:cs="Arial"/>
-          <w:sz w:val="22"/>
-          <w:szCs w:val="22"/>
-        </w:rPr>
-        <w:t xml:space="preserve"> sugar from the warehouse of any mill or refinery subject to rules and regulations issued by this Office pursuant thereto.</w:t>
-      </w:r>
-      <w:br/>
-      <w:br/>
-      <w:r>
-        <w:rPr/>
-        <w:t xml:space="preserve">               </w:t>
-      </w:r>
-      <w:r>
-        <w:rPr>
-          <w:rFonts w:ascii="Arial" w:hAnsi="Arial" w:eastAsia="Arial" w:cs="Arial"/>
-          <w:sz w:val="22"/>
-          <w:szCs w:val="22"/>
-        </w:rPr>
-        <w:t xml:space="preserve">The licensed/registered trader is required to submit a semi-annual report of its trading activities </w:t>
-      </w:r>
-      <w:r>
-        <w:rPr>
-          <w:rFonts w:ascii="Arial" w:hAnsi="Arial" w:eastAsia="Arial" w:cs="Arial"/>
-          <w:sz w:val="22"/>
-          <w:szCs w:val="22"/>
-          <w:b w:val="1"/>
-          <w:bCs w:val="1"/>
-        </w:rPr>
-        <w:t xml:space="preserve">and such other report/s as maybe required by SRA. For its failure to submit the same, the trader shall be subject to the provision </w:t>
-      </w:r>
-      <w:r>
-        <w:rPr>
-          <w:rFonts w:ascii="Arial" w:hAnsi="Arial" w:eastAsia="Arial" w:cs="Arial"/>
-          <w:sz w:val="22"/>
-          <w:szCs w:val="22"/>
-        </w:rPr>
-        <w:t xml:space="preserve">of SRA Sugar Order No.10, Series of 2009-2010, dated February 26, 2010 </w:t>
-      </w:r>
-      <w:r>
-        <w:rPr>
-          <w:rFonts w:ascii="Arial" w:hAnsi="Arial" w:eastAsia="Arial" w:cs="Arial"/>
-          <w:sz w:val="22"/>
-          <w:szCs w:val="22"/>
-          <w:b w:val="1"/>
-          <w:bCs w:val="1"/>
-        </w:rPr>
-        <w:t xml:space="preserve">and other pertinent SRA rules and regulations.</w:t>
-      </w:r>
-      <w:br/>
-      <w:br/>
-      <w:r>
-        <w:rPr/>
-        <w:t xml:space="preserve">               </w:t>
-      </w:r>
-      <w:r>
-        <w:rPr>
-          <w:rFonts w:ascii="Arial" w:hAnsi="Arial" w:eastAsia="Arial" w:cs="Arial"/>
-          <w:sz w:val="22"/>
-          <w:szCs w:val="22"/>
-        </w:rPr>
-        <w:t xml:space="preserve">This license shall be posted conspicuously at the place where business/warehouse is located and shall be presented and/or   surrendered to concerned authorities upon demand. In case of closure of business, this License to Operate must be surrendered to this Office for official retirement.</w:t>
-      </w:r>
-      <w:br/>
-      <w:br/>
-      <w:r>
-        <w:rPr/>
-        <w:t xml:space="preserve">               </w:t>
-      </w:r>
-      <w:r>
-        <w:rPr>
-          <w:rFonts w:ascii="Arial" w:hAnsi="Arial" w:eastAsia="Arial" w:cs="Arial"/>
-          <w:sz w:val="22"/>
-          <w:szCs w:val="22"/>
-        </w:rPr>
-        <w:t xml:space="preserve">Any erasure/alteration on this certificate/license will invalidate same. NOT TRANSFERABLE AND NOT VALID WITHOUT OFFICIAL SEAL OF THIS OFFICE.</w:t>
-      </w:r>
-      <w:br/>
-      <w:br/>
-      <w:r>
-        <w:rPr/>
-        <w:t xml:space="preserve">               </w:t>
-      </w:r>
-      <w:r>
-        <w:rPr>
-          <w:rFonts w:ascii="Arial" w:hAnsi="Arial" w:eastAsia="Arial" w:cs="Arial"/>
-          <w:sz w:val="22"/>
-          <w:szCs w:val="22"/>
-        </w:rPr>
-        <w:t xml:space="preserve">Given this 19th day of June 2020.</w:t>
-      </w:r>
-      <w:br/>
-      <w:br/>
-      <w:br/>
-      <w:br/>
-      <w:r>
-        <w:rPr>
-          <w:rFonts w:ascii="Arial" w:hAnsi="Arial" w:eastAsia="Arial" w:cs="Arial"/>
-          <w:sz w:val="22"/>
-          <w:szCs w:val="22"/>
-        </w:rPr>
-        <w:t xml:space="preserve">                                                                           HERMENEGILDO R. SERAFICA</w:t>
-      </w:r>
-      <w:br/>
-      <w:r>
-        <w:rPr>
-          <w:rFonts w:ascii="Arial" w:hAnsi="Arial" w:eastAsia="Arial" w:cs="Arial"/>
-          <w:sz w:val="22"/>
-          <w:szCs w:val="22"/>
-        </w:rPr>
-        <w:t xml:space="preserve">                                                                                          Administrator</w:t>
-      </w:r>
-      <w:br/>
-      <w:br/>
-      <w:r>
-        <w:pict>
-          <v:shape type="#_x0000_t75" style="width:140pt; height:70pt; margin-left:0pt; margin-top:0pt; position:absolute; mso-position-horizontal:left; mso-position-vertical:top; mso-position-horizontal-relative:margin; mso-position-vertical-relative:line; z-index:-2147483647;">
-            <v:imagedata r:id="rId7" o:title=""/>
-          </v:shape>
-        </w:pict>
-      </w:r>
-      <w:br/>
-      <w:br/>
-      <w:r>
-        <w:rPr>
-          <w:rFonts w:ascii="Arial" w:hAnsi="Arial" w:eastAsia="Arial" w:cs="Arial"/>
-          <w:sz w:val="26"/>
-          <w:szCs w:val="26"/>
-          <w:b w:val="1"/>
-          <w:bCs w:val="1"/>
-        </w:rPr>
-        <w:t xml:space="preserve">   1111</w:t>
-      </w:r>
-      <w:br/>
-      <w:br/>
-      <w:br/>
-      <w:br/>
-      <w:r>
-        <w:rPr>
-          <w:rFonts w:ascii="Arial" w:hAnsi="Arial" w:eastAsia="Arial" w:cs="Arial"/>
-          <w:sz w:val="26"/>
-          <w:szCs w:val="26"/>
-        </w:rPr>
-        <w:t xml:space="preserve">TIN: </w:t>
-      </w:r>
-      <w:r>
-        <w:rPr>
-          <w:rFonts w:ascii="Arial" w:hAnsi="Arial" w:eastAsia="Arial" w:cs="Arial"/>
-          <w:sz w:val="26"/>
-          <w:szCs w:val="26"/>
-          <w:b w:val="1"/>
-          <w:bCs w:val="1"/>
-          <w:u w:val="single"/>
-        </w:rPr>
-        <w:t xml:space="preserve">004-243-919</w:t>
+        <w:t xml:space="preserve">ENGR. HERMENEGILDO R. SERAFICA</w:t>
+      </w:r>
+      <w:br/>
+      <w:r>
+        <w:rPr>
+          <w:rFonts w:ascii="Cambria" w:hAnsi="Cambria" w:eastAsia="Cambria" w:cs="Cambria"/>
+          <w:sz w:val="24"/>
+          <w:szCs w:val="24"/>
+        </w:rPr>
+        <w:t xml:space="preserve">Administrator</w:t>
+      </w:r>
+      <w:br/>
+      <w:br/>
+      <w:br/>
+      <w:br/>
+      <w:br/>
+      <w:r>
+        <w:rPr>
+          <w:rFonts w:ascii="Cambria" w:hAnsi="Cambria" w:eastAsia="Cambria" w:cs="Cambria"/>
+          <w:sz w:val="24"/>
+          <w:szCs w:val="24"/>
+        </w:rPr>
+        <w:t xml:space="preserve">Encl.: as stated</w:t>
       </w:r>
     </w:p>
     <w:sectPr>
-      <w:pgSz w:orient="portrait" w:w="12240" w:h="20160"/>
-      <w:pgMar w:top="6000" w:right="1700" w:bottom="1440" w:left="1700" w:header="720" w:footer="720" w:gutter="0"/>
+      <w:pgSz w:orient="portrait" w:w="11905.511811023622" w:h="16837.79527559055"/>
+      <w:pgMar w:top="3000" w:right="2200" w:bottom="1440" w:left="2200" w:header="720" w:footer="720" w:gutter="0"/>
       <w:cols w:num="1" w:space="720"/>
     </w:sectPr>
   </w:body>

</xml_diff>